<commit_message>
Have to do the fluorescent ones & get this unit completed before Thursday
</commit_message>
<xml_diff>
--- a/Electronics & Communications/Work Health & Safety/Portfolio Task 2/F5140101 Accident Incident Hazard Report.docx
+++ b/Electronics & Communications/Work Health & Safety/Portfolio Task 2/F5140101 Accident Incident Hazard Report.docx
@@ -1,6 +1,6 @@
 
 <file path=word/document.xml><?xml version="1.0" encoding="utf-8"?>
-<w:document xmlns:wpc="http://schemas.microsoft.com/office/word/2010/wordprocessingCanvas" xmlns:cx="http://schemas.microsoft.com/office/drawing/2014/chartex" xmlns:cx1="http://schemas.microsoft.com/office/drawing/2015/9/8/chartex" xmlns:cx2="http://schemas.microsoft.com/office/drawing/2015/10/21/chartex" xmlns:cx3="http://schemas.microsoft.com/office/drawing/2016/5/9/chartex" xmlns:cx4="http://schemas.microsoft.com/office/drawing/2016/5/10/chartex" xmlns:cx5="http://schemas.microsoft.com/office/drawing/2016/5/11/chartex" xmlns:cx6="http://schemas.microsoft.com/office/drawing/2016/5/12/chartex" xmlns:cx7="http://schemas.microsoft.com/office/drawing/2016/5/13/chartex" xmlns:cx8="http://schemas.microsoft.com/office/drawing/2016/5/14/chartex" xmlns:mc="http://schemas.openxmlformats.org/markup-compatibility/2006" xmlns:aink="http://schemas.microsoft.com/office/drawing/2016/ink" xmlns:am3d="http://schemas.microsoft.com/office/drawing/2017/model3d" xmlns:o="urn:schemas-microsoft-com:office:office" xmlns:r="http://schemas.openxmlformats.org/officeDocument/2006/relationships" xmlns:m="http://schemas.openxmlformats.org/officeDocument/2006/math" xmlns:v="urn:schemas-microsoft-com:vml" xmlns:wp14="http://schemas.microsoft.com/office/word/2010/wordprocessingDrawing" xmlns:wp="http://schemas.openxmlformats.org/drawingml/2006/wordprocessingDrawing" xmlns:w10="urn:schemas-microsoft-com:office:word" xmlns:w="http://schemas.openxmlformats.org/wordprocessingml/2006/main" xmlns:w14="http://schemas.microsoft.com/office/word/2010/wordml" xmlns:w15="http://schemas.microsoft.com/office/word/2012/wordml" xmlns:w16cid="http://schemas.microsoft.com/office/word/2016/wordml/cid" xmlns:w16se="http://schemas.microsoft.com/office/word/2015/wordml/symex" xmlns:wpg="http://schemas.microsoft.com/office/word/2010/wordprocessingGroup" xmlns:wpi="http://schemas.microsoft.com/office/word/2010/wordprocessingInk" xmlns:wne="http://schemas.microsoft.com/office/word/2006/wordml" xmlns:wps="http://schemas.microsoft.com/office/word/2010/wordprocessingShape" mc:Ignorable="w14 w15 w16se w16cid wp14">
+<w:document xmlns:wpc="http://schemas.microsoft.com/office/word/2010/wordprocessingCanvas" xmlns:cx="http://schemas.microsoft.com/office/drawing/2014/chartex" xmlns:cx1="http://schemas.microsoft.com/office/drawing/2015/9/8/chartex" xmlns:cx2="http://schemas.microsoft.com/office/drawing/2015/10/21/chartex" xmlns:cx3="http://schemas.microsoft.com/office/drawing/2016/5/9/chartex" xmlns:cx4="http://schemas.microsoft.com/office/drawing/2016/5/10/chartex" xmlns:cx5="http://schemas.microsoft.com/office/drawing/2016/5/11/chartex" xmlns:cx6="http://schemas.microsoft.com/office/drawing/2016/5/12/chartex" xmlns:cx7="http://schemas.microsoft.com/office/drawing/2016/5/13/chartex" xmlns:cx8="http://schemas.microsoft.com/office/drawing/2016/5/14/chartex" xmlns:mc="http://schemas.openxmlformats.org/markup-compatibility/2006" xmlns:aink="http://schemas.microsoft.com/office/drawing/2016/ink" xmlns:am3d="http://schemas.microsoft.com/office/drawing/2017/model3d" xmlns:o="urn:schemas-microsoft-com:office:office" xmlns:oel="http://schemas.microsoft.com/office/2019/extlst" xmlns:r="http://schemas.openxmlformats.org/officeDocument/2006/relationships" xmlns:m="http://schemas.openxmlformats.org/officeDocument/2006/math" xmlns:v="urn:schemas-microsoft-com:vml" xmlns:wp14="http://schemas.microsoft.com/office/word/2010/wordprocessingDrawing" xmlns:wp="http://schemas.openxmlformats.org/drawingml/2006/wordprocessingDrawing" xmlns:w10="urn:schemas-microsoft-com:office:word" xmlns:w="http://schemas.openxmlformats.org/wordprocessingml/2006/main" xmlns:w14="http://schemas.microsoft.com/office/word/2010/wordml" xmlns:w15="http://schemas.microsoft.com/office/word/2012/wordml" xmlns:w16cex="http://schemas.microsoft.com/office/word/2018/wordml/cex" xmlns:w16cid="http://schemas.microsoft.com/office/word/2016/wordml/cid" xmlns:w16="http://schemas.microsoft.com/office/word/2018/wordml" xmlns:w16sdtdh="http://schemas.microsoft.com/office/word/2020/wordml/sdtdatahash" xmlns:w16se="http://schemas.microsoft.com/office/word/2015/wordml/symex" xmlns:wpg="http://schemas.microsoft.com/office/word/2010/wordprocessingGroup" xmlns:wpi="http://schemas.microsoft.com/office/word/2010/wordprocessingInk" xmlns:wne="http://schemas.microsoft.com/office/word/2006/wordml" xmlns:wps="http://schemas.microsoft.com/office/word/2010/wordprocessingShape" mc:Ignorable="w14 w15 w16se w16cid w16 w16cex w16sdtdh wp14">
   <w:body>
     <w:p>
       <w:pPr>
@@ -414,11 +414,12 @@
                   <w:calcOnExit w:val="0"/>
                   <w:checkBox>
                     <w:sizeAuto/>
-                    <w:default w:val="0"/>
+                    <w:default w:val="1"/>
                   </w:checkBox>
                 </w:ffData>
               </w:fldChar>
             </w:r>
+            <w:bookmarkStart w:id="0" w:name="Check4"/>
             <w:r>
               <w:rPr>
                 <w:b/>
@@ -443,17 +444,9 @@
                 <w:szCs w:val="20"/>
                 <w:lang w:val="en-US" w:bidi="ar-SA"/>
               </w:rPr>
-              <w:fldChar w:fldCharType="separate"/>
-            </w:r>
-            <w:r>
-              <w:rPr>
-                <w:b/>
-                <w:sz w:val="19"/>
-                <w:szCs w:val="20"/>
-                <w:lang w:val="en-US" w:bidi="ar-SA"/>
-              </w:rPr>
               <w:fldChar w:fldCharType="end"/>
             </w:r>
+            <w:bookmarkEnd w:id="0"/>
             <w:r>
               <w:rPr>
                 <w:b/>
@@ -596,6 +589,15 @@
               </w:rPr>
               <w:t xml:space="preserve">Name: </w:t>
             </w:r>
+            <w:r>
+              <w:rPr>
+                <w:b/>
+                <w:sz w:val="19"/>
+                <w:szCs w:val="20"/>
+                <w:lang w:bidi="ar-SA"/>
+              </w:rPr>
+              <w:t>Richard Pountney</w:t>
+            </w:r>
           </w:p>
         </w:tc>
         <w:tc>
@@ -630,6 +632,15 @@
                 <w:lang w:bidi="ar-SA"/>
               </w:rPr>
               <w:t xml:space="preserve">Occupation: </w:t>
+            </w:r>
+            <w:r>
+              <w:rPr>
+                <w:b/>
+                <w:sz w:val="19"/>
+                <w:szCs w:val="20"/>
+                <w:lang w:bidi="ar-SA"/>
+              </w:rPr>
+              <w:t>Student</w:t>
             </w:r>
           </w:p>
         </w:tc>
@@ -962,6 +973,16 @@
                 <w:szCs w:val="18"/>
                 <w:lang w:val="en-US" w:bidi="ar-SA"/>
               </w:rPr>
+              <w:t xml:space="preserve"> South Metro</w:t>
+            </w:r>
+            <w:r>
+              <w:rPr>
+                <w:b/>
+                <w:i/>
+                <w:sz w:val="18"/>
+                <w:szCs w:val="18"/>
+                <w:lang w:val="en-US" w:bidi="ar-SA"/>
+              </w:rPr>
               <w:tab/>
             </w:r>
             <w:r>
@@ -993,6 +1014,16 @@
                 <w:lang w:val="en-US" w:bidi="ar-SA"/>
               </w:rPr>
               <w:t>:</w:t>
+            </w:r>
+            <w:r>
+              <w:rPr>
+                <w:b/>
+                <w:i/>
+                <w:sz w:val="18"/>
+                <w:szCs w:val="18"/>
+                <w:lang w:val="en-US" w:bidi="ar-SA"/>
+              </w:rPr>
+              <w:t xml:space="preserve"> Block 8</w:t>
             </w:r>
             <w:r>
               <w:rPr>
@@ -1024,6 +1055,16 @@
                 <w:lang w:val="en-US" w:bidi="ar-SA"/>
               </w:rPr>
               <w:t>:</w:t>
+            </w:r>
+            <w:r>
+              <w:rPr>
+                <w:b/>
+                <w:i/>
+                <w:sz w:val="18"/>
+                <w:szCs w:val="18"/>
+                <w:lang w:val="en-US" w:bidi="ar-SA"/>
+              </w:rPr>
+              <w:t xml:space="preserve"> 70</w:t>
             </w:r>
           </w:p>
           <w:p>
@@ -1861,19 +1902,8 @@
                 <w:szCs w:val="20"/>
                 <w:lang w:val="en-US" w:bidi="ar-SA"/>
               </w:rPr>
-              <w:t xml:space="preserve"> Other / no specific cause……………………………………………………………………………………</w:t>
-            </w:r>
-            <w:proofErr w:type="gramStart"/>
-            <w:r>
-              <w:rPr>
-                <w:bCs w:val="0"/>
-                <w:sz w:val="18"/>
-                <w:szCs w:val="20"/>
-                <w:lang w:val="en-US" w:bidi="ar-SA"/>
-              </w:rPr>
-              <w:t>…..</w:t>
-            </w:r>
-            <w:proofErr w:type="gramEnd"/>
+              <w:t xml:space="preserve"> Other / no specific cause………………………………………………………………………………………..</w:t>
+            </w:r>
           </w:p>
         </w:tc>
       </w:tr>
@@ -2718,8 +2748,6 @@
                 <w:lang w:val="en-US" w:bidi="ar-SA"/>
               </w:rPr>
             </w:pPr>
-            <w:bookmarkStart w:id="0" w:name="_GoBack"/>
-            <w:bookmarkEnd w:id="0"/>
           </w:p>
         </w:tc>
       </w:tr>
@@ -4390,17 +4418,8 @@
                 <w:szCs w:val="19"/>
               </w:rPr>
               <w:tab/>
-            </w:r>
-            <w:proofErr w:type="gramStart"/>
-            <w:r>
-              <w:rPr>
-                <w:b/>
-                <w:sz w:val="19"/>
-                <w:szCs w:val="19"/>
-              </w:rPr>
               <w:t>YES</w:t>
             </w:r>
-            <w:proofErr w:type="gramEnd"/>
             <w:r>
               <w:rPr>
                 <w:b/>
@@ -6501,29 +6520,7 @@
                 <w:szCs w:val="20"/>
                 <w:lang w:bidi="ar-SA"/>
               </w:rPr>
-              <w:t xml:space="preserve">The event is </w:t>
-            </w:r>
-            <w:proofErr w:type="gramStart"/>
-            <w:r>
-              <w:rPr>
-                <w:rFonts w:eastAsia="Calibri"/>
-                <w:bCs w:val="0"/>
-                <w:sz w:val="20"/>
-                <w:szCs w:val="20"/>
-                <w:lang w:bidi="ar-SA"/>
-              </w:rPr>
-              <w:t>excepted</w:t>
-            </w:r>
-            <w:proofErr w:type="gramEnd"/>
-            <w:r>
-              <w:rPr>
-                <w:rFonts w:eastAsia="Calibri"/>
-                <w:bCs w:val="0"/>
-                <w:sz w:val="20"/>
-                <w:szCs w:val="20"/>
-                <w:lang w:bidi="ar-SA"/>
-              </w:rPr>
-              <w:t xml:space="preserve"> to occur in most circumstances</w:t>
+              <w:t>The event is excepted to occur in most circumstances</w:t>
             </w:r>
           </w:p>
         </w:tc>
@@ -8723,27 +8720,7 @@
                 <w:szCs w:val="20"/>
                 <w:lang w:val="en-US" w:bidi="ar-SA"/>
               </w:rPr>
-              <w:t xml:space="preserve">  Document and communicate to staff </w:t>
-            </w:r>
-            <w:proofErr w:type="gramStart"/>
-            <w:r>
-              <w:rPr>
-                <w:bCs w:val="0"/>
-                <w:sz w:val="20"/>
-                <w:szCs w:val="20"/>
-                <w:lang w:val="en-US" w:bidi="ar-SA"/>
-              </w:rPr>
-              <w:t>changes</w:t>
-            </w:r>
-            <w:proofErr w:type="gramEnd"/>
-            <w:r>
-              <w:rPr>
-                <w:bCs w:val="0"/>
-                <w:sz w:val="20"/>
-                <w:szCs w:val="20"/>
-                <w:lang w:val="en-US" w:bidi="ar-SA"/>
-              </w:rPr>
-              <w:t xml:space="preserve"> in policies and procedures or complete Job Safety Analysis etc.</w:t>
+              <w:t xml:space="preserve">  Document and communicate to staff changes in policies and procedures or complete Job Safety Analysis etc.</w:t>
             </w:r>
           </w:p>
           <w:p>
@@ -9089,27 +9066,7 @@
                 <w:szCs w:val="20"/>
                 <w:lang w:val="en-US" w:bidi="ar-SA"/>
               </w:rPr>
-              <w:t xml:space="preserve"> for corrective action: …………………………………………</w:t>
-            </w:r>
-            <w:proofErr w:type="gramStart"/>
-            <w:r>
-              <w:rPr>
-                <w:bCs w:val="0"/>
-                <w:sz w:val="20"/>
-                <w:szCs w:val="20"/>
-                <w:lang w:val="en-US" w:bidi="ar-SA"/>
-              </w:rPr>
-              <w:t>…..</w:t>
-            </w:r>
-            <w:proofErr w:type="gramEnd"/>
-            <w:r>
-              <w:rPr>
-                <w:bCs w:val="0"/>
-                <w:sz w:val="20"/>
-                <w:szCs w:val="20"/>
-                <w:lang w:val="en-US" w:bidi="ar-SA"/>
-              </w:rPr>
-              <w:t xml:space="preserve">      </w:t>
+              <w:t xml:space="preserve"> for corrective action: ……………………………………………..      </w:t>
             </w:r>
           </w:p>
         </w:tc>
@@ -10303,7 +10260,7 @@
 </file>
 
 <file path=word/endnotes.xml><?xml version="1.0" encoding="utf-8"?>
-<w:endnotes xmlns:wpc="http://schemas.microsoft.com/office/word/2010/wordprocessingCanvas" xmlns:cx="http://schemas.microsoft.com/office/drawing/2014/chartex" xmlns:cx1="http://schemas.microsoft.com/office/drawing/2015/9/8/chartex" xmlns:cx2="http://schemas.microsoft.com/office/drawing/2015/10/21/chartex" xmlns:cx3="http://schemas.microsoft.com/office/drawing/2016/5/9/chartex" xmlns:cx4="http://schemas.microsoft.com/office/drawing/2016/5/10/chartex" xmlns:cx5="http://schemas.microsoft.com/office/drawing/2016/5/11/chartex" xmlns:cx6="http://schemas.microsoft.com/office/drawing/2016/5/12/chartex" xmlns:cx7="http://schemas.microsoft.com/office/drawing/2016/5/13/chartex" xmlns:cx8="http://schemas.microsoft.com/office/drawing/2016/5/14/chartex" xmlns:mc="http://schemas.openxmlformats.org/markup-compatibility/2006" xmlns:aink="http://schemas.microsoft.com/office/drawing/2016/ink" xmlns:am3d="http://schemas.microsoft.com/office/drawing/2017/model3d" xmlns:o="urn:schemas-microsoft-com:office:office" xmlns:r="http://schemas.openxmlformats.org/officeDocument/2006/relationships" xmlns:m="http://schemas.openxmlformats.org/officeDocument/2006/math" xmlns:v="urn:schemas-microsoft-com:vml" xmlns:wp14="http://schemas.microsoft.com/office/word/2010/wordprocessingDrawing" xmlns:wp="http://schemas.openxmlformats.org/drawingml/2006/wordprocessingDrawing" xmlns:w10="urn:schemas-microsoft-com:office:word" xmlns:w="http://schemas.openxmlformats.org/wordprocessingml/2006/main" xmlns:w14="http://schemas.microsoft.com/office/word/2010/wordml" xmlns:w15="http://schemas.microsoft.com/office/word/2012/wordml" xmlns:w16cid="http://schemas.microsoft.com/office/word/2016/wordml/cid" xmlns:w16se="http://schemas.microsoft.com/office/word/2015/wordml/symex" xmlns:wpg="http://schemas.microsoft.com/office/word/2010/wordprocessingGroup" xmlns:wpi="http://schemas.microsoft.com/office/word/2010/wordprocessingInk" xmlns:wne="http://schemas.microsoft.com/office/word/2006/wordml" xmlns:wps="http://schemas.microsoft.com/office/word/2010/wordprocessingShape" mc:Ignorable="w14 w15 w16se w16cid wp14">
+<w:endnotes xmlns:wpc="http://schemas.microsoft.com/office/word/2010/wordprocessingCanvas" xmlns:cx="http://schemas.microsoft.com/office/drawing/2014/chartex" xmlns:cx1="http://schemas.microsoft.com/office/drawing/2015/9/8/chartex" xmlns:cx2="http://schemas.microsoft.com/office/drawing/2015/10/21/chartex" xmlns:cx3="http://schemas.microsoft.com/office/drawing/2016/5/9/chartex" xmlns:cx4="http://schemas.microsoft.com/office/drawing/2016/5/10/chartex" xmlns:cx5="http://schemas.microsoft.com/office/drawing/2016/5/11/chartex" xmlns:cx6="http://schemas.microsoft.com/office/drawing/2016/5/12/chartex" xmlns:cx7="http://schemas.microsoft.com/office/drawing/2016/5/13/chartex" xmlns:cx8="http://schemas.microsoft.com/office/drawing/2016/5/14/chartex" xmlns:mc="http://schemas.openxmlformats.org/markup-compatibility/2006" xmlns:aink="http://schemas.microsoft.com/office/drawing/2016/ink" xmlns:am3d="http://schemas.microsoft.com/office/drawing/2017/model3d" xmlns:o="urn:schemas-microsoft-com:office:office" xmlns:oel="http://schemas.microsoft.com/office/2019/extlst" xmlns:r="http://schemas.openxmlformats.org/officeDocument/2006/relationships" xmlns:m="http://schemas.openxmlformats.org/officeDocument/2006/math" xmlns:v="urn:schemas-microsoft-com:vml" xmlns:wp14="http://schemas.microsoft.com/office/word/2010/wordprocessingDrawing" xmlns:wp="http://schemas.openxmlformats.org/drawingml/2006/wordprocessingDrawing" xmlns:w10="urn:schemas-microsoft-com:office:word" xmlns:w="http://schemas.openxmlformats.org/wordprocessingml/2006/main" xmlns:w14="http://schemas.microsoft.com/office/word/2010/wordml" xmlns:w15="http://schemas.microsoft.com/office/word/2012/wordml" xmlns:w16cex="http://schemas.microsoft.com/office/word/2018/wordml/cex" xmlns:w16cid="http://schemas.microsoft.com/office/word/2016/wordml/cid" xmlns:w16="http://schemas.microsoft.com/office/word/2018/wordml" xmlns:w16sdtdh="http://schemas.microsoft.com/office/word/2020/wordml/sdtdatahash" xmlns:w16se="http://schemas.microsoft.com/office/word/2015/wordml/symex" xmlns:wpg="http://schemas.microsoft.com/office/word/2010/wordprocessingGroup" xmlns:wpi="http://schemas.microsoft.com/office/word/2010/wordprocessingInk" xmlns:wne="http://schemas.microsoft.com/office/word/2006/wordml" xmlns:wps="http://schemas.microsoft.com/office/word/2010/wordprocessingShape" mc:Ignorable="w14 w15 w16se w16cid w16 w16cex w16sdtdh wp14">
   <w:endnote w:type="separator" w:id="-1">
     <w:p>
       <w:r>
@@ -10322,7 +10279,7 @@
 </file>
 
 <file path=word/footer1.xml><?xml version="1.0" encoding="utf-8"?>
-<w:ftr xmlns:wpc="http://schemas.microsoft.com/office/word/2010/wordprocessingCanvas" xmlns:cx="http://schemas.microsoft.com/office/drawing/2014/chartex" xmlns:cx1="http://schemas.microsoft.com/office/drawing/2015/9/8/chartex" xmlns:cx2="http://schemas.microsoft.com/office/drawing/2015/10/21/chartex" xmlns:cx3="http://schemas.microsoft.com/office/drawing/2016/5/9/chartex" xmlns:cx4="http://schemas.microsoft.com/office/drawing/2016/5/10/chartex" xmlns:cx5="http://schemas.microsoft.com/office/drawing/2016/5/11/chartex" xmlns:cx6="http://schemas.microsoft.com/office/drawing/2016/5/12/chartex" xmlns:cx7="http://schemas.microsoft.com/office/drawing/2016/5/13/chartex" xmlns:cx8="http://schemas.microsoft.com/office/drawing/2016/5/14/chartex" xmlns:mc="http://schemas.openxmlformats.org/markup-compatibility/2006" xmlns:aink="http://schemas.microsoft.com/office/drawing/2016/ink" xmlns:am3d="http://schemas.microsoft.com/office/drawing/2017/model3d" xmlns:o="urn:schemas-microsoft-com:office:office" xmlns:r="http://schemas.openxmlformats.org/officeDocument/2006/relationships" xmlns:m="http://schemas.openxmlformats.org/officeDocument/2006/math" xmlns:v="urn:schemas-microsoft-com:vml" xmlns:wp14="http://schemas.microsoft.com/office/word/2010/wordprocessingDrawing" xmlns:wp="http://schemas.openxmlformats.org/drawingml/2006/wordprocessingDrawing" xmlns:w10="urn:schemas-microsoft-com:office:word" xmlns:w="http://schemas.openxmlformats.org/wordprocessingml/2006/main" xmlns:w14="http://schemas.microsoft.com/office/word/2010/wordml" xmlns:w15="http://schemas.microsoft.com/office/word/2012/wordml" xmlns:w16cid="http://schemas.microsoft.com/office/word/2016/wordml/cid" xmlns:w16se="http://schemas.microsoft.com/office/word/2015/wordml/symex" xmlns:wpg="http://schemas.microsoft.com/office/word/2010/wordprocessingGroup" xmlns:wpi="http://schemas.microsoft.com/office/word/2010/wordprocessingInk" xmlns:wne="http://schemas.microsoft.com/office/word/2006/wordml" xmlns:wps="http://schemas.microsoft.com/office/word/2010/wordprocessingShape" mc:Ignorable="w14 w15 w16se w16cid wp14">
+<w:ftr xmlns:wpc="http://schemas.microsoft.com/office/word/2010/wordprocessingCanvas" xmlns:cx="http://schemas.microsoft.com/office/drawing/2014/chartex" xmlns:cx1="http://schemas.microsoft.com/office/drawing/2015/9/8/chartex" xmlns:cx2="http://schemas.microsoft.com/office/drawing/2015/10/21/chartex" xmlns:cx3="http://schemas.microsoft.com/office/drawing/2016/5/9/chartex" xmlns:cx4="http://schemas.microsoft.com/office/drawing/2016/5/10/chartex" xmlns:cx5="http://schemas.microsoft.com/office/drawing/2016/5/11/chartex" xmlns:cx6="http://schemas.microsoft.com/office/drawing/2016/5/12/chartex" xmlns:cx7="http://schemas.microsoft.com/office/drawing/2016/5/13/chartex" xmlns:cx8="http://schemas.microsoft.com/office/drawing/2016/5/14/chartex" xmlns:mc="http://schemas.openxmlformats.org/markup-compatibility/2006" xmlns:aink="http://schemas.microsoft.com/office/drawing/2016/ink" xmlns:am3d="http://schemas.microsoft.com/office/drawing/2017/model3d" xmlns:o="urn:schemas-microsoft-com:office:office" xmlns:oel="http://schemas.microsoft.com/office/2019/extlst" xmlns:r="http://schemas.openxmlformats.org/officeDocument/2006/relationships" xmlns:m="http://schemas.openxmlformats.org/officeDocument/2006/math" xmlns:v="urn:schemas-microsoft-com:vml" xmlns:wp14="http://schemas.microsoft.com/office/word/2010/wordprocessingDrawing" xmlns:wp="http://schemas.openxmlformats.org/drawingml/2006/wordprocessingDrawing" xmlns:w10="urn:schemas-microsoft-com:office:word" xmlns:w="http://schemas.openxmlformats.org/wordprocessingml/2006/main" xmlns:w14="http://schemas.microsoft.com/office/word/2010/wordml" xmlns:w15="http://schemas.microsoft.com/office/word/2012/wordml" xmlns:w16cex="http://schemas.microsoft.com/office/word/2018/wordml/cex" xmlns:w16cid="http://schemas.microsoft.com/office/word/2016/wordml/cid" xmlns:w16="http://schemas.microsoft.com/office/word/2018/wordml" xmlns:w16sdtdh="http://schemas.microsoft.com/office/word/2020/wordml/sdtdatahash" xmlns:w16se="http://schemas.microsoft.com/office/word/2015/wordml/symex" xmlns:wpg="http://schemas.microsoft.com/office/word/2010/wordprocessingGroup" xmlns:wpi="http://schemas.microsoft.com/office/word/2010/wordprocessingInk" xmlns:wne="http://schemas.microsoft.com/office/word/2006/wordml" xmlns:wps="http://schemas.microsoft.com/office/word/2010/wordprocessingShape" mc:Ignorable="w14 w15 w16se w16cid w16 w16cex w16sdtdh wp14">
   <w:p>
     <w:pPr>
       <w:pBdr>
@@ -10625,7 +10582,7 @@
 </file>
 
 <file path=word/footnotes.xml><?xml version="1.0" encoding="utf-8"?>
-<w:footnotes xmlns:wpc="http://schemas.microsoft.com/office/word/2010/wordprocessingCanvas" xmlns:cx="http://schemas.microsoft.com/office/drawing/2014/chartex" xmlns:cx1="http://schemas.microsoft.com/office/drawing/2015/9/8/chartex" xmlns:cx2="http://schemas.microsoft.com/office/drawing/2015/10/21/chartex" xmlns:cx3="http://schemas.microsoft.com/office/drawing/2016/5/9/chartex" xmlns:cx4="http://schemas.microsoft.com/office/drawing/2016/5/10/chartex" xmlns:cx5="http://schemas.microsoft.com/office/drawing/2016/5/11/chartex" xmlns:cx6="http://schemas.microsoft.com/office/drawing/2016/5/12/chartex" xmlns:cx7="http://schemas.microsoft.com/office/drawing/2016/5/13/chartex" xmlns:cx8="http://schemas.microsoft.com/office/drawing/2016/5/14/chartex" xmlns:mc="http://schemas.openxmlformats.org/markup-compatibility/2006" xmlns:aink="http://schemas.microsoft.com/office/drawing/2016/ink" xmlns:am3d="http://schemas.microsoft.com/office/drawing/2017/model3d" xmlns:o="urn:schemas-microsoft-com:office:office" xmlns:r="http://schemas.openxmlformats.org/officeDocument/2006/relationships" xmlns:m="http://schemas.openxmlformats.org/officeDocument/2006/math" xmlns:v="urn:schemas-microsoft-com:vml" xmlns:wp14="http://schemas.microsoft.com/office/word/2010/wordprocessingDrawing" xmlns:wp="http://schemas.openxmlformats.org/drawingml/2006/wordprocessingDrawing" xmlns:w10="urn:schemas-microsoft-com:office:word" xmlns:w="http://schemas.openxmlformats.org/wordprocessingml/2006/main" xmlns:w14="http://schemas.microsoft.com/office/word/2010/wordml" xmlns:w15="http://schemas.microsoft.com/office/word/2012/wordml" xmlns:w16cid="http://schemas.microsoft.com/office/word/2016/wordml/cid" xmlns:w16se="http://schemas.microsoft.com/office/word/2015/wordml/symex" xmlns:wpg="http://schemas.microsoft.com/office/word/2010/wordprocessingGroup" xmlns:wpi="http://schemas.microsoft.com/office/word/2010/wordprocessingInk" xmlns:wne="http://schemas.microsoft.com/office/word/2006/wordml" xmlns:wps="http://schemas.microsoft.com/office/word/2010/wordprocessingShape" mc:Ignorable="w14 w15 w16se w16cid wp14">
+<w:footnotes xmlns:wpc="http://schemas.microsoft.com/office/word/2010/wordprocessingCanvas" xmlns:cx="http://schemas.microsoft.com/office/drawing/2014/chartex" xmlns:cx1="http://schemas.microsoft.com/office/drawing/2015/9/8/chartex" xmlns:cx2="http://schemas.microsoft.com/office/drawing/2015/10/21/chartex" xmlns:cx3="http://schemas.microsoft.com/office/drawing/2016/5/9/chartex" xmlns:cx4="http://schemas.microsoft.com/office/drawing/2016/5/10/chartex" xmlns:cx5="http://schemas.microsoft.com/office/drawing/2016/5/11/chartex" xmlns:cx6="http://schemas.microsoft.com/office/drawing/2016/5/12/chartex" xmlns:cx7="http://schemas.microsoft.com/office/drawing/2016/5/13/chartex" xmlns:cx8="http://schemas.microsoft.com/office/drawing/2016/5/14/chartex" xmlns:mc="http://schemas.openxmlformats.org/markup-compatibility/2006" xmlns:aink="http://schemas.microsoft.com/office/drawing/2016/ink" xmlns:am3d="http://schemas.microsoft.com/office/drawing/2017/model3d" xmlns:o="urn:schemas-microsoft-com:office:office" xmlns:oel="http://schemas.microsoft.com/office/2019/extlst" xmlns:r="http://schemas.openxmlformats.org/officeDocument/2006/relationships" xmlns:m="http://schemas.openxmlformats.org/officeDocument/2006/math" xmlns:v="urn:schemas-microsoft-com:vml" xmlns:wp14="http://schemas.microsoft.com/office/word/2010/wordprocessingDrawing" xmlns:wp="http://schemas.openxmlformats.org/drawingml/2006/wordprocessingDrawing" xmlns:w10="urn:schemas-microsoft-com:office:word" xmlns:w="http://schemas.openxmlformats.org/wordprocessingml/2006/main" xmlns:w14="http://schemas.microsoft.com/office/word/2010/wordml" xmlns:w15="http://schemas.microsoft.com/office/word/2012/wordml" xmlns:w16cex="http://schemas.microsoft.com/office/word/2018/wordml/cex" xmlns:w16cid="http://schemas.microsoft.com/office/word/2016/wordml/cid" xmlns:w16="http://schemas.microsoft.com/office/word/2018/wordml" xmlns:w16sdtdh="http://schemas.microsoft.com/office/word/2020/wordml/sdtdatahash" xmlns:w16se="http://schemas.microsoft.com/office/word/2015/wordml/symex" xmlns:wpg="http://schemas.microsoft.com/office/word/2010/wordprocessingGroup" xmlns:wpi="http://schemas.microsoft.com/office/word/2010/wordprocessingInk" xmlns:wne="http://schemas.microsoft.com/office/word/2006/wordml" xmlns:wps="http://schemas.microsoft.com/office/word/2010/wordprocessingShape" mc:Ignorable="w14 w15 w16se w16cid w16 w16cex w16sdtdh wp14">
   <w:footnote w:type="separator" w:id="-1">
     <w:p>
       <w:r>
@@ -10644,7 +10601,7 @@
 </file>
 
 <file path=word/header1.xml><?xml version="1.0" encoding="utf-8"?>
-<w:hdr xmlns:wpc="http://schemas.microsoft.com/office/word/2010/wordprocessingCanvas" xmlns:cx="http://schemas.microsoft.com/office/drawing/2014/chartex" xmlns:cx1="http://schemas.microsoft.com/office/drawing/2015/9/8/chartex" xmlns:cx2="http://schemas.microsoft.com/office/drawing/2015/10/21/chartex" xmlns:cx3="http://schemas.microsoft.com/office/drawing/2016/5/9/chartex" xmlns:cx4="http://schemas.microsoft.com/office/drawing/2016/5/10/chartex" xmlns:cx5="http://schemas.microsoft.com/office/drawing/2016/5/11/chartex" xmlns:cx6="http://schemas.microsoft.com/office/drawing/2016/5/12/chartex" xmlns:cx7="http://schemas.microsoft.com/office/drawing/2016/5/13/chartex" xmlns:cx8="http://schemas.microsoft.com/office/drawing/2016/5/14/chartex" xmlns:mc="http://schemas.openxmlformats.org/markup-compatibility/2006" xmlns:aink="http://schemas.microsoft.com/office/drawing/2016/ink" xmlns:am3d="http://schemas.microsoft.com/office/drawing/2017/model3d" xmlns:o="urn:schemas-microsoft-com:office:office" xmlns:r="http://schemas.openxmlformats.org/officeDocument/2006/relationships" xmlns:m="http://schemas.openxmlformats.org/officeDocument/2006/math" xmlns:v="urn:schemas-microsoft-com:vml" xmlns:wp14="http://schemas.microsoft.com/office/word/2010/wordprocessingDrawing" xmlns:wp="http://schemas.openxmlformats.org/drawingml/2006/wordprocessingDrawing" xmlns:w10="urn:schemas-microsoft-com:office:word" xmlns:w="http://schemas.openxmlformats.org/wordprocessingml/2006/main" xmlns:w14="http://schemas.microsoft.com/office/word/2010/wordml" xmlns:w15="http://schemas.microsoft.com/office/word/2012/wordml" xmlns:w16cid="http://schemas.microsoft.com/office/word/2016/wordml/cid" xmlns:w16se="http://schemas.microsoft.com/office/word/2015/wordml/symex" xmlns:wpg="http://schemas.microsoft.com/office/word/2010/wordprocessingGroup" xmlns:wpi="http://schemas.microsoft.com/office/word/2010/wordprocessingInk" xmlns:wne="http://schemas.microsoft.com/office/word/2006/wordml" xmlns:wps="http://schemas.microsoft.com/office/word/2010/wordprocessingShape" mc:Ignorable="w14 w15 w16se w16cid wp14">
+<w:hdr xmlns:wpc="http://schemas.microsoft.com/office/word/2010/wordprocessingCanvas" xmlns:cx="http://schemas.microsoft.com/office/drawing/2014/chartex" xmlns:cx1="http://schemas.microsoft.com/office/drawing/2015/9/8/chartex" xmlns:cx2="http://schemas.microsoft.com/office/drawing/2015/10/21/chartex" xmlns:cx3="http://schemas.microsoft.com/office/drawing/2016/5/9/chartex" xmlns:cx4="http://schemas.microsoft.com/office/drawing/2016/5/10/chartex" xmlns:cx5="http://schemas.microsoft.com/office/drawing/2016/5/11/chartex" xmlns:cx6="http://schemas.microsoft.com/office/drawing/2016/5/12/chartex" xmlns:cx7="http://schemas.microsoft.com/office/drawing/2016/5/13/chartex" xmlns:cx8="http://schemas.microsoft.com/office/drawing/2016/5/14/chartex" xmlns:mc="http://schemas.openxmlformats.org/markup-compatibility/2006" xmlns:aink="http://schemas.microsoft.com/office/drawing/2016/ink" xmlns:am3d="http://schemas.microsoft.com/office/drawing/2017/model3d" xmlns:o="urn:schemas-microsoft-com:office:office" xmlns:oel="http://schemas.microsoft.com/office/2019/extlst" xmlns:r="http://schemas.openxmlformats.org/officeDocument/2006/relationships" xmlns:m="http://schemas.openxmlformats.org/officeDocument/2006/math" xmlns:v="urn:schemas-microsoft-com:vml" xmlns:wp14="http://schemas.microsoft.com/office/word/2010/wordprocessingDrawing" xmlns:wp="http://schemas.openxmlformats.org/drawingml/2006/wordprocessingDrawing" xmlns:w10="urn:schemas-microsoft-com:office:word" xmlns:w="http://schemas.openxmlformats.org/wordprocessingml/2006/main" xmlns:w14="http://schemas.microsoft.com/office/word/2010/wordml" xmlns:w15="http://schemas.microsoft.com/office/word/2012/wordml" xmlns:w16cex="http://schemas.microsoft.com/office/word/2018/wordml/cex" xmlns:w16cid="http://schemas.microsoft.com/office/word/2016/wordml/cid" xmlns:w16="http://schemas.microsoft.com/office/word/2018/wordml" xmlns:w16sdtdh="http://schemas.microsoft.com/office/word/2020/wordml/sdtdatahash" xmlns:w16se="http://schemas.microsoft.com/office/word/2015/wordml/symex" xmlns:wpg="http://schemas.microsoft.com/office/word/2010/wordprocessingGroup" xmlns:wpi="http://schemas.microsoft.com/office/word/2010/wordprocessingInk" xmlns:wne="http://schemas.microsoft.com/office/word/2006/wordml" xmlns:wps="http://schemas.microsoft.com/office/word/2010/wordprocessingShape" mc:Ignorable="w14 w15 w16se w16cid w16 w16cex w16sdtdh wp14">
   <w:p>
     <w:pPr>
       <w:pStyle w:val="Header"/>
@@ -10715,7 +10672,7 @@
 </file>
 
 <file path=word/header2.xml><?xml version="1.0" encoding="utf-8"?>
-<w:hdr xmlns:wpc="http://schemas.microsoft.com/office/word/2010/wordprocessingCanvas" xmlns:cx="http://schemas.microsoft.com/office/drawing/2014/chartex" xmlns:cx1="http://schemas.microsoft.com/office/drawing/2015/9/8/chartex" xmlns:cx2="http://schemas.microsoft.com/office/drawing/2015/10/21/chartex" xmlns:cx3="http://schemas.microsoft.com/office/drawing/2016/5/9/chartex" xmlns:cx4="http://schemas.microsoft.com/office/drawing/2016/5/10/chartex" xmlns:cx5="http://schemas.microsoft.com/office/drawing/2016/5/11/chartex" xmlns:cx6="http://schemas.microsoft.com/office/drawing/2016/5/12/chartex" xmlns:cx7="http://schemas.microsoft.com/office/drawing/2016/5/13/chartex" xmlns:cx8="http://schemas.microsoft.com/office/drawing/2016/5/14/chartex" xmlns:mc="http://schemas.openxmlformats.org/markup-compatibility/2006" xmlns:aink="http://schemas.microsoft.com/office/drawing/2016/ink" xmlns:am3d="http://schemas.microsoft.com/office/drawing/2017/model3d" xmlns:o="urn:schemas-microsoft-com:office:office" xmlns:r="http://schemas.openxmlformats.org/officeDocument/2006/relationships" xmlns:m="http://schemas.openxmlformats.org/officeDocument/2006/math" xmlns:v="urn:schemas-microsoft-com:vml" xmlns:wp14="http://schemas.microsoft.com/office/word/2010/wordprocessingDrawing" xmlns:wp="http://schemas.openxmlformats.org/drawingml/2006/wordprocessingDrawing" xmlns:w10="urn:schemas-microsoft-com:office:word" xmlns:w="http://schemas.openxmlformats.org/wordprocessingml/2006/main" xmlns:w14="http://schemas.microsoft.com/office/word/2010/wordml" xmlns:w15="http://schemas.microsoft.com/office/word/2012/wordml" xmlns:w16cid="http://schemas.microsoft.com/office/word/2016/wordml/cid" xmlns:w16se="http://schemas.microsoft.com/office/word/2015/wordml/symex" xmlns:wpg="http://schemas.microsoft.com/office/word/2010/wordprocessingGroup" xmlns:wpi="http://schemas.microsoft.com/office/word/2010/wordprocessingInk" xmlns:wne="http://schemas.microsoft.com/office/word/2006/wordml" xmlns:wps="http://schemas.microsoft.com/office/word/2010/wordprocessingShape" mc:Ignorable="w14 w15 w16se w16cid wp14">
+<w:hdr xmlns:wpc="http://schemas.microsoft.com/office/word/2010/wordprocessingCanvas" xmlns:cx="http://schemas.microsoft.com/office/drawing/2014/chartex" xmlns:cx1="http://schemas.microsoft.com/office/drawing/2015/9/8/chartex" xmlns:cx2="http://schemas.microsoft.com/office/drawing/2015/10/21/chartex" xmlns:cx3="http://schemas.microsoft.com/office/drawing/2016/5/9/chartex" xmlns:cx4="http://schemas.microsoft.com/office/drawing/2016/5/10/chartex" xmlns:cx5="http://schemas.microsoft.com/office/drawing/2016/5/11/chartex" xmlns:cx6="http://schemas.microsoft.com/office/drawing/2016/5/12/chartex" xmlns:cx7="http://schemas.microsoft.com/office/drawing/2016/5/13/chartex" xmlns:cx8="http://schemas.microsoft.com/office/drawing/2016/5/14/chartex" xmlns:mc="http://schemas.openxmlformats.org/markup-compatibility/2006" xmlns:aink="http://schemas.microsoft.com/office/drawing/2016/ink" xmlns:am3d="http://schemas.microsoft.com/office/drawing/2017/model3d" xmlns:o="urn:schemas-microsoft-com:office:office" xmlns:oel="http://schemas.microsoft.com/office/2019/extlst" xmlns:r="http://schemas.openxmlformats.org/officeDocument/2006/relationships" xmlns:m="http://schemas.openxmlformats.org/officeDocument/2006/math" xmlns:v="urn:schemas-microsoft-com:vml" xmlns:wp14="http://schemas.microsoft.com/office/word/2010/wordprocessingDrawing" xmlns:wp="http://schemas.openxmlformats.org/drawingml/2006/wordprocessingDrawing" xmlns:w10="urn:schemas-microsoft-com:office:word" xmlns:w="http://schemas.openxmlformats.org/wordprocessingml/2006/main" xmlns:w14="http://schemas.microsoft.com/office/word/2010/wordml" xmlns:w15="http://schemas.microsoft.com/office/word/2012/wordml" xmlns:w16cex="http://schemas.microsoft.com/office/word/2018/wordml/cex" xmlns:w16cid="http://schemas.microsoft.com/office/word/2016/wordml/cid" xmlns:w16="http://schemas.microsoft.com/office/word/2018/wordml" xmlns:w16sdtdh="http://schemas.microsoft.com/office/word/2020/wordml/sdtdatahash" xmlns:w16se="http://schemas.microsoft.com/office/word/2015/wordml/symex" xmlns:wpg="http://schemas.microsoft.com/office/word/2010/wordprocessingGroup" xmlns:wpi="http://schemas.microsoft.com/office/word/2010/wordprocessingInk" xmlns:wne="http://schemas.microsoft.com/office/word/2006/wordml" xmlns:wps="http://schemas.microsoft.com/office/word/2010/wordprocessingShape" mc:Ignorable="w14 w15 w16se w16cid w16 w16cex w16sdtdh wp14">
   <w:p>
     <w:pPr>
       <w:pStyle w:val="Header"/>
@@ -10890,7 +10847,7 @@
               <v:stroke joinstyle="miter"/>
               <v:path gradientshapeok="t" o:connecttype="rect"/>
             </v:shapetype>
-            <v:shape id="WordArt 13" o:spid="_x0000_s1026" type="#_x0000_t202" style="position:absolute;margin-left:0;margin-top:0;width:424.6pt;height:254.75pt;rotation:-45;z-index:-251658240;visibility:visible;mso-wrap-style:square;mso-width-percent:0;mso-height-percent:0;mso-wrap-distance-left:9pt;mso-wrap-distance-top:0;mso-wrap-distance-right:9pt;mso-wrap-distance-bottom:0;mso-position-horizontal:center;mso-position-horizontal-relative:margin;mso-position-vertical:center;mso-position-vertical-relative:margin;mso-width-percent:0;mso-height-percent:0;mso-width-relative:page;mso-height-relative:page;v-text-anchor:top" o:gfxdata="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" o:allowincell="f" filled="f" stroked="f">
+            <v:shape id="WordArt 13" o:spid="_x0000_s1026" type="#_x0000_t202" style="position:absolute;margin-left:0;margin-top:0;width:424.6pt;height:254.75pt;rotation:-45;z-index:-251658240;visibility:visible;mso-wrap-style:square;mso-width-percent:0;mso-height-percent:0;mso-wrap-distance-left:9pt;mso-wrap-distance-top:0;mso-wrap-distance-right:9pt;mso-wrap-distance-bottom:0;mso-position-horizontal:center;mso-position-horizontal-relative:margin;mso-position-vertical:center;mso-position-vertical-relative:margin;mso-width-percent:0;mso-height-percent:0;mso-width-relative:page;mso-height-relative:page;v-text-anchor:top" o:gfxdata="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" o:allowincell="f" filled="f" stroked="f">
               <v:stroke joinstyle="round"/>
               <o:lock v:ext="edit" shapetype="t"/>
               <v:textbox style="mso-fit-shape-to-text:t">
@@ -10924,7 +10881,7 @@
 </file>
 
 <file path=word/numbering.xml><?xml version="1.0" encoding="utf-8"?>
-<w:numbering xmlns:wpc="http://schemas.microsoft.com/office/word/2010/wordprocessingCanvas" xmlns:cx="http://schemas.microsoft.com/office/drawing/2014/chartex" xmlns:cx1="http://schemas.microsoft.com/office/drawing/2015/9/8/chartex" xmlns:cx2="http://schemas.microsoft.com/office/drawing/2015/10/21/chartex" xmlns:cx3="http://schemas.microsoft.com/office/drawing/2016/5/9/chartex" xmlns:cx4="http://schemas.microsoft.com/office/drawing/2016/5/10/chartex" xmlns:cx5="http://schemas.microsoft.com/office/drawing/2016/5/11/chartex" xmlns:cx6="http://schemas.microsoft.com/office/drawing/2016/5/12/chartex" xmlns:cx7="http://schemas.microsoft.com/office/drawing/2016/5/13/chartex" xmlns:cx8="http://schemas.microsoft.com/office/drawing/2016/5/14/chartex" xmlns:mc="http://schemas.openxmlformats.org/markup-compatibility/2006" xmlns:aink="http://schemas.microsoft.com/office/drawing/2016/ink" xmlns:am3d="http://schemas.microsoft.com/office/drawing/2017/model3d" xmlns:o="urn:schemas-microsoft-com:office:office" xmlns:r="http://schemas.openxmlformats.org/officeDocument/2006/relationships" xmlns:m="http://schemas.openxmlformats.org/officeDocument/2006/math" xmlns:v="urn:schemas-microsoft-com:vml" xmlns:wp14="http://schemas.microsoft.com/office/word/2010/wordprocessingDrawing" xmlns:wp="http://schemas.openxmlformats.org/drawingml/2006/wordprocessingDrawing" xmlns:w10="urn:schemas-microsoft-com:office:word" xmlns:w="http://schemas.openxmlformats.org/wordprocessingml/2006/main" xmlns:w14="http://schemas.microsoft.com/office/word/2010/wordml" xmlns:w15="http://schemas.microsoft.com/office/word/2012/wordml" xmlns:w16cid="http://schemas.microsoft.com/office/word/2016/wordml/cid" xmlns:w16se="http://schemas.microsoft.com/office/word/2015/wordml/symex" xmlns:wpg="http://schemas.microsoft.com/office/word/2010/wordprocessingGroup" xmlns:wpi="http://schemas.microsoft.com/office/word/2010/wordprocessingInk" xmlns:wne="http://schemas.microsoft.com/office/word/2006/wordml" xmlns:wps="http://schemas.microsoft.com/office/word/2010/wordprocessingShape" mc:Ignorable="w14 w15 w16se w16cid wp14">
+<w:numbering xmlns:wpc="http://schemas.microsoft.com/office/word/2010/wordprocessingCanvas" xmlns:cx="http://schemas.microsoft.com/office/drawing/2014/chartex" xmlns:cx1="http://schemas.microsoft.com/office/drawing/2015/9/8/chartex" xmlns:cx2="http://schemas.microsoft.com/office/drawing/2015/10/21/chartex" xmlns:cx3="http://schemas.microsoft.com/office/drawing/2016/5/9/chartex" xmlns:cx4="http://schemas.microsoft.com/office/drawing/2016/5/10/chartex" xmlns:cx5="http://schemas.microsoft.com/office/drawing/2016/5/11/chartex" xmlns:cx6="http://schemas.microsoft.com/office/drawing/2016/5/12/chartex" xmlns:cx7="http://schemas.microsoft.com/office/drawing/2016/5/13/chartex" xmlns:cx8="http://schemas.microsoft.com/office/drawing/2016/5/14/chartex" xmlns:mc="http://schemas.openxmlformats.org/markup-compatibility/2006" xmlns:aink="http://schemas.microsoft.com/office/drawing/2016/ink" xmlns:am3d="http://schemas.microsoft.com/office/drawing/2017/model3d" xmlns:o="urn:schemas-microsoft-com:office:office" xmlns:oel="http://schemas.microsoft.com/office/2019/extlst" xmlns:r="http://schemas.openxmlformats.org/officeDocument/2006/relationships" xmlns:m="http://schemas.openxmlformats.org/officeDocument/2006/math" xmlns:v="urn:schemas-microsoft-com:vml" xmlns:wp14="http://schemas.microsoft.com/office/word/2010/wordprocessingDrawing" xmlns:wp="http://schemas.openxmlformats.org/drawingml/2006/wordprocessingDrawing" xmlns:w10="urn:schemas-microsoft-com:office:word" xmlns:w="http://schemas.openxmlformats.org/wordprocessingml/2006/main" xmlns:w14="http://schemas.microsoft.com/office/word/2010/wordml" xmlns:w15="http://schemas.microsoft.com/office/word/2012/wordml" xmlns:w16cex="http://schemas.microsoft.com/office/word/2018/wordml/cex" xmlns:w16cid="http://schemas.microsoft.com/office/word/2016/wordml/cid" xmlns:w16="http://schemas.microsoft.com/office/word/2018/wordml" xmlns:w16sdtdh="http://schemas.microsoft.com/office/word/2020/wordml/sdtdatahash" xmlns:w16se="http://schemas.microsoft.com/office/word/2015/wordml/symex" xmlns:wpg="http://schemas.microsoft.com/office/word/2010/wordprocessingGroup" xmlns:wpi="http://schemas.microsoft.com/office/word/2010/wordprocessingInk" xmlns:wne="http://schemas.microsoft.com/office/word/2006/wordml" xmlns:wps="http://schemas.microsoft.com/office/word/2010/wordprocessingShape" mc:Ignorable="w14 w15 w16se w16cid w16 w16cex w16sdtdh wp14">
   <w:abstractNum w:abstractNumId="0" w15:restartNumberingAfterBreak="0">
     <w:nsid w:val="031D1DF2"/>
     <w:multiLevelType w:val="hybridMultilevel"/>
@@ -13496,82 +13453,82 @@
       </w:rPr>
     </w:lvl>
   </w:abstractNum>
-  <w:num w:numId="1">
+  <w:num w:numId="1" w16cid:durableId="1828351862">
     <w:abstractNumId w:val="19"/>
   </w:num>
-  <w:num w:numId="2">
+  <w:num w:numId="2" w16cid:durableId="575431769">
     <w:abstractNumId w:val="7"/>
   </w:num>
-  <w:num w:numId="3">
+  <w:num w:numId="3" w16cid:durableId="2016420283">
     <w:abstractNumId w:val="20"/>
   </w:num>
-  <w:num w:numId="4">
+  <w:num w:numId="4" w16cid:durableId="357392797">
     <w:abstractNumId w:val="23"/>
   </w:num>
-  <w:num w:numId="5">
+  <w:num w:numId="5" w16cid:durableId="1623876608">
     <w:abstractNumId w:val="15"/>
   </w:num>
-  <w:num w:numId="6">
+  <w:num w:numId="6" w16cid:durableId="291905033">
     <w:abstractNumId w:val="21"/>
   </w:num>
-  <w:num w:numId="7">
+  <w:num w:numId="7" w16cid:durableId="2085294005">
     <w:abstractNumId w:val="13"/>
   </w:num>
-  <w:num w:numId="8">
+  <w:num w:numId="8" w16cid:durableId="1599673908">
     <w:abstractNumId w:val="5"/>
   </w:num>
-  <w:num w:numId="9">
+  <w:num w:numId="9" w16cid:durableId="1297683465">
     <w:abstractNumId w:val="3"/>
   </w:num>
-  <w:num w:numId="10">
+  <w:num w:numId="10" w16cid:durableId="364983610">
     <w:abstractNumId w:val="17"/>
   </w:num>
-  <w:num w:numId="11">
+  <w:num w:numId="11" w16cid:durableId="1654067785">
     <w:abstractNumId w:val="19"/>
   </w:num>
-  <w:num w:numId="12">
+  <w:num w:numId="12" w16cid:durableId="1482191836">
     <w:abstractNumId w:val="1"/>
   </w:num>
-  <w:num w:numId="13">
+  <w:num w:numId="13" w16cid:durableId="229269413">
     <w:abstractNumId w:val="4"/>
   </w:num>
-  <w:num w:numId="14">
+  <w:num w:numId="14" w16cid:durableId="349529468">
     <w:abstractNumId w:val="8"/>
   </w:num>
-  <w:num w:numId="15">
+  <w:num w:numId="15" w16cid:durableId="1408696571">
     <w:abstractNumId w:val="12"/>
   </w:num>
-  <w:num w:numId="16">
+  <w:num w:numId="16" w16cid:durableId="818688148">
     <w:abstractNumId w:val="18"/>
   </w:num>
-  <w:num w:numId="17">
+  <w:num w:numId="17" w16cid:durableId="1362125676">
     <w:abstractNumId w:val="24"/>
   </w:num>
-  <w:num w:numId="18">
+  <w:num w:numId="18" w16cid:durableId="744114004">
     <w:abstractNumId w:val="10"/>
   </w:num>
-  <w:num w:numId="19">
+  <w:num w:numId="19" w16cid:durableId="1720937299">
     <w:abstractNumId w:val="2"/>
   </w:num>
-  <w:num w:numId="20">
+  <w:num w:numId="20" w16cid:durableId="281420850">
     <w:abstractNumId w:val="6"/>
   </w:num>
-  <w:num w:numId="21">
+  <w:num w:numId="21" w16cid:durableId="2020738432">
     <w:abstractNumId w:val="22"/>
   </w:num>
-  <w:num w:numId="22">
+  <w:num w:numId="22" w16cid:durableId="228199849">
     <w:abstractNumId w:val="9"/>
   </w:num>
-  <w:num w:numId="23">
+  <w:num w:numId="23" w16cid:durableId="1783305070">
     <w:abstractNumId w:val="0"/>
   </w:num>
-  <w:num w:numId="24">
+  <w:num w:numId="24" w16cid:durableId="969286398">
     <w:abstractNumId w:val="16"/>
   </w:num>
-  <w:num w:numId="25">
+  <w:num w:numId="25" w16cid:durableId="1875996279">
     <w:abstractNumId w:val="14"/>
   </w:num>
-  <w:num w:numId="26">
+  <w:num w:numId="26" w16cid:durableId="204878791">
     <w:abstractNumId w:val="11"/>
   </w:num>
   <w:numIdMacAtCleanup w:val="1"/>
@@ -13579,7 +13536,7 @@
 </file>
 
 <file path=word/styles.xml><?xml version="1.0" encoding="utf-8"?>
-<w:styles xmlns:mc="http://schemas.openxmlformats.org/markup-compatibility/2006" xmlns:r="http://schemas.openxmlformats.org/officeDocument/2006/relationships" xmlns:w="http://schemas.openxmlformats.org/wordprocessingml/2006/main" xmlns:w14="http://schemas.microsoft.com/office/word/2010/wordml" xmlns:w15="http://schemas.microsoft.com/office/word/2012/wordml" xmlns:w16cid="http://schemas.microsoft.com/office/word/2016/wordml/cid" xmlns:w16se="http://schemas.microsoft.com/office/word/2015/wordml/symex" mc:Ignorable="w14 w15 w16se w16cid">
+<w:styles xmlns:mc="http://schemas.openxmlformats.org/markup-compatibility/2006" xmlns:r="http://schemas.openxmlformats.org/officeDocument/2006/relationships" xmlns:w="http://schemas.openxmlformats.org/wordprocessingml/2006/main" xmlns:w14="http://schemas.microsoft.com/office/word/2010/wordml" xmlns:w15="http://schemas.microsoft.com/office/word/2012/wordml" xmlns:w16cex="http://schemas.microsoft.com/office/word/2018/wordml/cex" xmlns:w16cid="http://schemas.microsoft.com/office/word/2016/wordml/cid" xmlns:w16="http://schemas.microsoft.com/office/word/2018/wordml" xmlns:w16sdtdh="http://schemas.microsoft.com/office/word/2020/wordml/sdtdatahash" xmlns:w16se="http://schemas.microsoft.com/office/word/2015/wordml/symex" mc:Ignorable="w14 w15 w16se w16cid w16 w16cex w16sdtdh">
   <w:docDefaults>
     <w:rPrDefault>
       <w:rPr>
@@ -13689,6 +13646,7 @@
     <w:lsdException w:name="HTML Sample" w:semiHidden="1" w:unhideWhenUsed="1"/>
     <w:lsdException w:name="HTML Typewriter" w:semiHidden="1" w:unhideWhenUsed="1"/>
     <w:lsdException w:name="HTML Variable" w:semiHidden="1" w:unhideWhenUsed="1"/>
+    <w:lsdException w:name="Normal Table" w:semiHidden="1" w:unhideWhenUsed="1"/>
     <w:lsdException w:name="annotation subject" w:semiHidden="1" w:unhideWhenUsed="1"/>
     <w:lsdException w:name="No List" w:semiHidden="1" w:unhideWhenUsed="1"/>
     <w:lsdException w:name="Outline List 1" w:semiHidden="1" w:unhideWhenUsed="1"/>
@@ -13731,8 +13689,11 @@
     <w:lsdException w:name="Table Contemporary" w:semiHidden="1" w:unhideWhenUsed="1"/>
     <w:lsdException w:name="Table Elegant" w:semiHidden="1" w:unhideWhenUsed="1"/>
     <w:lsdException w:name="Table Professional" w:semiHidden="1" w:unhideWhenUsed="1"/>
+    <w:lsdException w:name="Table Subtle 1" w:semiHidden="1" w:unhideWhenUsed="1"/>
     <w:lsdException w:name="Table Subtle 2" w:semiHidden="1" w:unhideWhenUsed="1"/>
     <w:lsdException w:name="Table Web 1" w:semiHidden="1" w:unhideWhenUsed="1"/>
+    <w:lsdException w:name="Table Web 2" w:semiHidden="1" w:unhideWhenUsed="1"/>
+    <w:lsdException w:name="Table Web 3" w:semiHidden="1" w:unhideWhenUsed="1"/>
     <w:lsdException w:name="Balloon Text" w:semiHidden="1" w:unhideWhenUsed="1"/>
     <w:lsdException w:name="Table Theme" w:semiHidden="1" w:unhideWhenUsed="1"/>
     <w:lsdException w:name="Placeholder Text" w:semiHidden="1" w:uiPriority="99"/>
@@ -15030,37 +14991,119 @@
 
 <file path=customXml/item1.xml><?xml version="1.0" encoding="utf-8"?>
 <?mso-contentType ?>
-<p:Policy xmlns:p="office.server.policy" id="" local="true">
-  <p:Name>Document</p:Name>
-  <p:Description/>
-  <p:Statement/>
-  <p:PolicyItems>
-    <p:PolicyItem featureId="Microsoft.Office.RecordsManagement.PolicyFeatures.Expiration" staticId="0x0101003EAC6212CCDFFA4C8AB5AE0D238B5B5E|1299530433" UniqueId="fe32f004-f39f-47c3-8308-6d64495c5470">
-      <p:Name>Retention</p:Name>
-      <p:Description>Automatic scheduling of content for processing, and performing a retention action on content that has reached its due date.</p:Description>
-      <p:CustomData>
-        <Schedules nextStageId="2">
-          <Schedule type="Default">
-            <stages>
-              <data stageId="1" recur="true" offset="1" unit="months">
-                <formula id="Microsoft.Office.RecordsManagement.PolicyFeatures.Expiration.Formula.BuiltIn">
-                  <number>18</number>
-                  <property>LastApprovalDate</property>
-                  <propertyId>44e5e08a-6887-4229-bf71-23a6a685459a</propertyId>
-                  <period>months</period>
-                </formula>
-                <action type="workflow" id="9c2cf30d-41a6-45d4-8f5d-6e04b46369f4"/>
-              </data>
-            </stages>
-          </Schedule>
-        </Schedules>
-      </p:CustomData>
-    </p:PolicyItem>
-  </p:PolicyItems>
-</p:Policy>
+<spe:Receivers xmlns:spe="http://schemas.microsoft.com/sharepoint/events">
+  <Receiver>
+    <Name>Document ID Generator</Name>
+    <Synchronization>Synchronous</Synchronization>
+    <Type>10001</Type>
+    <SequenceNumber>1000</SequenceNumber>
+    <Url/>
+    <Assembly>Microsoft.Office.DocumentManagement, Version=15.0.0.0, Culture=neutral, PublicKeyToken=71e9bce111e9429c</Assembly>
+    <Class>Microsoft.Office.DocumentManagement.Internal.DocIdHandler</Class>
+    <Data/>
+    <Filter/>
+  </Receiver>
+  <Receiver>
+    <Name>Document ID Generator</Name>
+    <Synchronization>Synchronous</Synchronization>
+    <Type>10002</Type>
+    <SequenceNumber>1001</SequenceNumber>
+    <Url/>
+    <Assembly>Microsoft.Office.DocumentManagement, Version=15.0.0.0, Culture=neutral, PublicKeyToken=71e9bce111e9429c</Assembly>
+    <Class>Microsoft.Office.DocumentManagement.Internal.DocIdHandler</Class>
+    <Data/>
+    <Filter/>
+  </Receiver>
+  <Receiver>
+    <Name>Document ID Generator</Name>
+    <Synchronization>Synchronous</Synchronization>
+    <Type>10004</Type>
+    <SequenceNumber>1002</SequenceNumber>
+    <Url/>
+    <Assembly>Microsoft.Office.DocumentManagement, Version=15.0.0.0, Culture=neutral, PublicKeyToken=71e9bce111e9429c</Assembly>
+    <Class>Microsoft.Office.DocumentManagement.Internal.DocIdHandler</Class>
+    <Data/>
+    <Filter/>
+  </Receiver>
+  <Receiver>
+    <Name>Document ID Generator</Name>
+    <Synchronization>Synchronous</Synchronization>
+    <Type>10006</Type>
+    <SequenceNumber>1003</SequenceNumber>
+    <Url/>
+    <Assembly>Microsoft.Office.DocumentManagement, Version=15.0.0.0, Culture=neutral, PublicKeyToken=71e9bce111e9429c</Assembly>
+    <Class>Microsoft.Office.DocumentManagement.Internal.DocIdHandler</Class>
+    <Data/>
+    <Filter/>
+  </Receiver>
+</spe:Receivers>
 </file>
 
 <file path=customXml/item2.xml><?xml version="1.0" encoding="utf-8"?>
+<p:properties xmlns:p="http://schemas.microsoft.com/office/2006/metadata/properties" xmlns:xsi="http://www.w3.org/2001/XMLSchema-instance" xmlns:pc="http://schemas.microsoft.com/office/infopath/2007/PartnerControls">
+  <documentManagement>
+    <VSum xmlns="a00b256f-18a0-4e5a-90c3-ceaf0e0be49d" xsi:nil="true"/>
+    <h684ecfb5bd541849f654edf0d3a7462 xmlns="a00b256f-18a0-4e5a-90c3-ceaf0e0be49d">
+      <Terms xmlns="http://schemas.microsoft.com/office/infopath/2007/PartnerControls">
+        <TermInfo xmlns="http://schemas.microsoft.com/office/infopath/2007/PartnerControls">
+          <TermName xmlns="http://schemas.microsoft.com/office/infopath/2007/PartnerControls">Safety</TermName>
+          <TermId xmlns="http://schemas.microsoft.com/office/infopath/2007/PartnerControls">05fe96ba-556f-4162-9395-171ab352474e</TermId>
+        </TermInfo>
+      </Terms>
+    </h684ecfb5bd541849f654edf0d3a7462>
+    <Summary xmlns="a00b256f-18a0-4e5a-90c3-ceaf0e0be49d" xsi:nil="true"/>
+    <CategoryList xmlns="a00b256f-18a0-4e5a-90c3-ceaf0e0be49d">Health and Safety</CategoryList>
+    <gf3b746479a243e693598daa0a9f3173 xmlns="a00b256f-18a0-4e5a-90c3-ceaf0e0be49d">
+      <Terms xmlns="http://schemas.microsoft.com/office/infopath/2007/PartnerControls">
+        <TermInfo xmlns="http://schemas.microsoft.com/office/infopath/2007/PartnerControls">
+          <TermName xmlns="http://schemas.microsoft.com/office/infopath/2007/PartnerControls">Safety</TermName>
+          <TermId xmlns="http://schemas.microsoft.com/office/infopath/2007/PartnerControls">05fe96ba-556f-4162-9395-171ab352474e</TermId>
+        </TermInfo>
+      </Terms>
+    </gf3b746479a243e693598daa0a9f3173>
+    <KeywordList xmlns="a00b256f-18a0-4e5a-90c3-ceaf0e0be49d">OSH</KeywordList>
+    <LastApprovalDate xmlns="a00b256f-18a0-4e5a-90c3-ceaf0e0be49d">2016-12-12T16:00:00+00:00</LastApprovalDate>
+    <UnderReview xmlns="a00b256f-18a0-4e5a-90c3-ceaf0e0be49d">false</UnderReview>
+    <RProc xmlns="a00b256f-18a0-4e5a-90c3-ceaf0e0be49d" xsi:nil="true"/>
+    <ReviewDate xmlns="a00b256f-18a0-4e5a-90c3-ceaf0e0be49d">2018-12-12T16:00:00+00:00</ReviewDate>
+    <RForm xmlns="a00b256f-18a0-4e5a-90c3-ceaf0e0be49d" xsi:nil="true"/>
+    <Subject_x0020_Expert xmlns="a00b256f-18a0-4e5a-90c3-ceaf0e0be49d">OSH Consultant</Subject_x0020_Expert>
+    <Display xmlns="a00b256f-18a0-4e5a-90c3-ceaf0e0be49d">true</Display>
+    <TaxCatchAll xmlns="414fb91c-75c0-41fe-a59f-137ffde6fbb2">
+      <Value>16</Value>
+      <Value>49</Value>
+    </TaxCatchAll>
+    <Ref xmlns="a00b256f-18a0-4e5a-90c3-ceaf0e0be49d">F5140101</Ref>
+    <jda909dd723d47a08b5255b19b9092ad xmlns="a00b256f-18a0-4e5a-90c3-ceaf0e0be49d">
+      <Terms xmlns="http://schemas.microsoft.com/office/infopath/2007/PartnerControls">
+        <TermInfo xmlns="http://schemas.microsoft.com/office/infopath/2007/PartnerControls">
+          <TermName xmlns="http://schemas.microsoft.com/office/infopath/2007/PartnerControls">All Staff</TermName>
+          <TermId xmlns="http://schemas.microsoft.com/office/infopath/2007/PartnerControls">4a14aeb1-b90b-4e80-b457-6c48d07658e9</TermId>
+        </TermInfo>
+      </Terms>
+    </jda909dd723d47a08b5255b19b9092ad>
+    <Comments xmlns="a00b256f-18a0-4e5a-90c3-ceaf0e0be49d" xsi:nil="true"/>
+    <_dlc_DocId xmlns="414fb91c-75c0-41fe-a59f-137ffde6fbb2">P4CJHQXYDRVJ-439-23</_dlc_DocId>
+    <_dlc_DocIdUrl xmlns="414fb91c-75c0-41fe-a59f-137ffde6fbb2">
+      <Url>http://intranet.challenger.wa.edu.au/org/par/dms/_layouts/15/DocIdRedir.aspx?ID=P4CJHQXYDRVJ-439-23</Url>
+      <Description>P4CJHQXYDRVJ-439-23</Description>
+    </_dlc_DocIdUrl>
+    <_dlc_ExpireDateSaved xmlns="http://schemas.microsoft.com/sharepoint/v3" xsi:nil="true"/>
+    <_dlc_ExpireDate xmlns="http://schemas.microsoft.com/sharepoint/v3">2018-06-12T16:00:00+00:00</_dlc_ExpireDate>
+  </documentManagement>
+</p:properties>
+</file>
+
+<file path=customXml/item3.xml><?xml version="1.0" encoding="utf-8"?>
+<?mso-contentType ?>
+<FormTemplates xmlns="http://schemas.microsoft.com/sharepoint/v3/contenttype/forms">
+  <Display>DocumentLibraryForm</Display>
+  <Edit>DocumentLibraryForm</Edit>
+  <New>DocumentLibraryForm</New>
+</FormTemplates>
+</file>
+
+<file path=customXml/item4.xml><?xml version="1.0" encoding="utf-8"?>
 <ct:contentTypeSchema xmlns:ct="http://schemas.microsoft.com/office/2006/metadata/contentType" xmlns:ma="http://schemas.microsoft.com/office/2006/metadata/properties/metaAttributes" ct:_="" ma:_="" ma:contentTypeName="Document" ma:contentTypeID="0x010100E75DF56078D14447B90647AAC7C919F4" ma:contentTypeVersion="34" ma:contentTypeDescription="Create a new document." ma:contentTypeScope="" ma:versionID="d3092cb4415252bdc5569c2eb11c2104">
   <xsd:schema xmlns:xsd="http://www.w3.org/2001/XMLSchema" xmlns:xs="http://www.w3.org/2001/XMLSchema" xmlns:p="http://schemas.microsoft.com/office/2006/metadata/properties" xmlns:ns1="http://schemas.microsoft.com/sharepoint/v3" xmlns:ns2="414fb91c-75c0-41fe-a59f-137ffde6fbb2" xmlns:ns3="a00b256f-18a0-4e5a-90c3-ceaf0e0be49d" targetNamespace="http://schemas.microsoft.com/office/2006/metadata/properties" ma:root="true" ma:fieldsID="6b1ed5d6da89303bb732a3a40efa3878" ns1:_="" ns2:_="" ns3:_="">
     <xsd:import namespace="http://schemas.microsoft.com/sharepoint/v3"/>
@@ -15464,118 +15507,36 @@
 </ct:contentTypeSchema>
 </file>
 
-<file path=customXml/item3.xml><?xml version="1.0" encoding="utf-8"?>
-<?mso-contentType ?>
-<FormTemplates xmlns="http://schemas.microsoft.com/sharepoint/v3/contenttype/forms">
-  <Display>DocumentLibraryForm</Display>
-  <Edit>DocumentLibraryForm</Edit>
-  <New>DocumentLibraryForm</New>
-</FormTemplates>
-</file>
-
-<file path=customXml/item4.xml><?xml version="1.0" encoding="utf-8"?>
-<p:properties xmlns:p="http://schemas.microsoft.com/office/2006/metadata/properties" xmlns:xsi="http://www.w3.org/2001/XMLSchema-instance" xmlns:pc="http://schemas.microsoft.com/office/infopath/2007/PartnerControls">
-  <documentManagement>
-    <VSum xmlns="a00b256f-18a0-4e5a-90c3-ceaf0e0be49d" xsi:nil="true"/>
-    <h684ecfb5bd541849f654edf0d3a7462 xmlns="a00b256f-18a0-4e5a-90c3-ceaf0e0be49d">
-      <Terms xmlns="http://schemas.microsoft.com/office/infopath/2007/PartnerControls">
-        <TermInfo xmlns="http://schemas.microsoft.com/office/infopath/2007/PartnerControls">
-          <TermName xmlns="http://schemas.microsoft.com/office/infopath/2007/PartnerControls">Safety</TermName>
-          <TermId xmlns="http://schemas.microsoft.com/office/infopath/2007/PartnerControls">05fe96ba-556f-4162-9395-171ab352474e</TermId>
-        </TermInfo>
-      </Terms>
-    </h684ecfb5bd541849f654edf0d3a7462>
-    <Summary xmlns="a00b256f-18a0-4e5a-90c3-ceaf0e0be49d" xsi:nil="true"/>
-    <CategoryList xmlns="a00b256f-18a0-4e5a-90c3-ceaf0e0be49d">Health and Safety</CategoryList>
-    <gf3b746479a243e693598daa0a9f3173 xmlns="a00b256f-18a0-4e5a-90c3-ceaf0e0be49d">
-      <Terms xmlns="http://schemas.microsoft.com/office/infopath/2007/PartnerControls">
-        <TermInfo xmlns="http://schemas.microsoft.com/office/infopath/2007/PartnerControls">
-          <TermName xmlns="http://schemas.microsoft.com/office/infopath/2007/PartnerControls">Safety</TermName>
-          <TermId xmlns="http://schemas.microsoft.com/office/infopath/2007/PartnerControls">05fe96ba-556f-4162-9395-171ab352474e</TermId>
-        </TermInfo>
-      </Terms>
-    </gf3b746479a243e693598daa0a9f3173>
-    <KeywordList xmlns="a00b256f-18a0-4e5a-90c3-ceaf0e0be49d">OSH</KeywordList>
-    <LastApprovalDate xmlns="a00b256f-18a0-4e5a-90c3-ceaf0e0be49d">2016-12-12T16:00:00+00:00</LastApprovalDate>
-    <UnderReview xmlns="a00b256f-18a0-4e5a-90c3-ceaf0e0be49d">false</UnderReview>
-    <RProc xmlns="a00b256f-18a0-4e5a-90c3-ceaf0e0be49d" xsi:nil="true"/>
-    <ReviewDate xmlns="a00b256f-18a0-4e5a-90c3-ceaf0e0be49d">2018-12-12T16:00:00+00:00</ReviewDate>
-    <RForm xmlns="a00b256f-18a0-4e5a-90c3-ceaf0e0be49d" xsi:nil="true"/>
-    <Subject_x0020_Expert xmlns="a00b256f-18a0-4e5a-90c3-ceaf0e0be49d">OSH Consultant</Subject_x0020_Expert>
-    <Display xmlns="a00b256f-18a0-4e5a-90c3-ceaf0e0be49d">true</Display>
-    <TaxCatchAll xmlns="414fb91c-75c0-41fe-a59f-137ffde6fbb2">
-      <Value>16</Value>
-      <Value>49</Value>
-    </TaxCatchAll>
-    <Ref xmlns="a00b256f-18a0-4e5a-90c3-ceaf0e0be49d">F5140101</Ref>
-    <jda909dd723d47a08b5255b19b9092ad xmlns="a00b256f-18a0-4e5a-90c3-ceaf0e0be49d">
-      <Terms xmlns="http://schemas.microsoft.com/office/infopath/2007/PartnerControls">
-        <TermInfo xmlns="http://schemas.microsoft.com/office/infopath/2007/PartnerControls">
-          <TermName xmlns="http://schemas.microsoft.com/office/infopath/2007/PartnerControls">All Staff</TermName>
-          <TermId xmlns="http://schemas.microsoft.com/office/infopath/2007/PartnerControls">4a14aeb1-b90b-4e80-b457-6c48d07658e9</TermId>
-        </TermInfo>
-      </Terms>
-    </jda909dd723d47a08b5255b19b9092ad>
-    <Comments xmlns="a00b256f-18a0-4e5a-90c3-ceaf0e0be49d" xsi:nil="true"/>
-    <_dlc_DocId xmlns="414fb91c-75c0-41fe-a59f-137ffde6fbb2">P4CJHQXYDRVJ-439-23</_dlc_DocId>
-    <_dlc_DocIdUrl xmlns="414fb91c-75c0-41fe-a59f-137ffde6fbb2">
-      <Url>http://intranet.challenger.wa.edu.au/org/par/dms/_layouts/15/DocIdRedir.aspx?ID=P4CJHQXYDRVJ-439-23</Url>
-      <Description>P4CJHQXYDRVJ-439-23</Description>
-    </_dlc_DocIdUrl>
-    <_dlc_ExpireDateSaved xmlns="http://schemas.microsoft.com/sharepoint/v3" xsi:nil="true"/>
-    <_dlc_ExpireDate xmlns="http://schemas.microsoft.com/sharepoint/v3">2018-06-12T16:00:00+00:00</_dlc_ExpireDate>
-  </documentManagement>
-</p:properties>
-</file>
-
 <file path=customXml/item5.xml><?xml version="1.0" encoding="utf-8"?>
 <?mso-contentType ?>
-<spe:Receivers xmlns:spe="http://schemas.microsoft.com/sharepoint/events">
-  <Receiver>
-    <Name>Document ID Generator</Name>
-    <Synchronization>Synchronous</Synchronization>
-    <Type>10001</Type>
-    <SequenceNumber>1000</SequenceNumber>
-    <Url/>
-    <Assembly>Microsoft.Office.DocumentManagement, Version=15.0.0.0, Culture=neutral, PublicKeyToken=71e9bce111e9429c</Assembly>
-    <Class>Microsoft.Office.DocumentManagement.Internal.DocIdHandler</Class>
-    <Data/>
-    <Filter/>
-  </Receiver>
-  <Receiver>
-    <Name>Document ID Generator</Name>
-    <Synchronization>Synchronous</Synchronization>
-    <Type>10002</Type>
-    <SequenceNumber>1001</SequenceNumber>
-    <Url/>
-    <Assembly>Microsoft.Office.DocumentManagement, Version=15.0.0.0, Culture=neutral, PublicKeyToken=71e9bce111e9429c</Assembly>
-    <Class>Microsoft.Office.DocumentManagement.Internal.DocIdHandler</Class>
-    <Data/>
-    <Filter/>
-  </Receiver>
-  <Receiver>
-    <Name>Document ID Generator</Name>
-    <Synchronization>Synchronous</Synchronization>
-    <Type>10004</Type>
-    <SequenceNumber>1002</SequenceNumber>
-    <Url/>
-    <Assembly>Microsoft.Office.DocumentManagement, Version=15.0.0.0, Culture=neutral, PublicKeyToken=71e9bce111e9429c</Assembly>
-    <Class>Microsoft.Office.DocumentManagement.Internal.DocIdHandler</Class>
-    <Data/>
-    <Filter/>
-  </Receiver>
-  <Receiver>
-    <Name>Document ID Generator</Name>
-    <Synchronization>Synchronous</Synchronization>
-    <Type>10006</Type>
-    <SequenceNumber>1003</SequenceNumber>
-    <Url/>
-    <Assembly>Microsoft.Office.DocumentManagement, Version=15.0.0.0, Culture=neutral, PublicKeyToken=71e9bce111e9429c</Assembly>
-    <Class>Microsoft.Office.DocumentManagement.Internal.DocIdHandler</Class>
-    <Data/>
-    <Filter/>
-  </Receiver>
-</spe:Receivers>
+<p:Policy xmlns:p="office.server.policy" id="" local="true">
+  <p:Name>Document</p:Name>
+  <p:Description/>
+  <p:Statement/>
+  <p:PolicyItems>
+    <p:PolicyItem featureId="Microsoft.Office.RecordsManagement.PolicyFeatures.Expiration" staticId="0x0101003EAC6212CCDFFA4C8AB5AE0D238B5B5E|1299530433" UniqueId="fe32f004-f39f-47c3-8308-6d64495c5470">
+      <p:Name>Retention</p:Name>
+      <p:Description>Automatic scheduling of content for processing, and performing a retention action on content that has reached its due date.</p:Description>
+      <p:CustomData>
+        <Schedules nextStageId="2">
+          <Schedule type="Default">
+            <stages>
+              <data stageId="1" recur="true" offset="1" unit="months">
+                <formula id="Microsoft.Office.RecordsManagement.PolicyFeatures.Expiration.Formula.BuiltIn">
+                  <number>18</number>
+                  <property>LastApprovalDate</property>
+                  <propertyId>44e5e08a-6887-4229-bf71-23a6a685459a</propertyId>
+                  <period>months</period>
+                </formula>
+                <action type="workflow" id="9c2cf30d-41a6-45d4-8f5d-6e04b46369f4"/>
+              </data>
+            </stages>
+          </Schedule>
+        </Schedules>
+      </p:CustomData>
+    </p:PolicyItem>
+  </p:PolicyItems>
+</p:Policy>
 </file>
 
 <file path=customXml/item6.xml><?xml version="1.0" encoding="utf-8"?>
@@ -15583,14 +15544,34 @@
 </file>
 
 <file path=customXml/itemProps1.xml><?xml version="1.0" encoding="utf-8"?>
-<ds:datastoreItem xmlns:ds="http://schemas.openxmlformats.org/officeDocument/2006/customXml" ds:itemID="{8F3BDEC4-3838-4E07-A546-B92B198C7CCD}">
+<ds:datastoreItem xmlns:ds="http://schemas.openxmlformats.org/officeDocument/2006/customXml" ds:itemID="{293EA8FB-AD3F-4DCF-8EC6-8D4D29E4BF48}">
   <ds:schemaRefs>
-    <ds:schemaRef ds:uri="office.server.policy"/>
+    <ds:schemaRef ds:uri="http://schemas.microsoft.com/sharepoint/events"/>
   </ds:schemaRefs>
 </ds:datastoreItem>
 </file>
 
 <file path=customXml/itemProps2.xml><?xml version="1.0" encoding="utf-8"?>
+<ds:datastoreItem xmlns:ds="http://schemas.openxmlformats.org/officeDocument/2006/customXml" ds:itemID="{54EDCD41-D743-4537-8DFF-02A9A65BC2F8}">
+  <ds:schemaRefs>
+    <ds:schemaRef ds:uri="http://schemas.microsoft.com/office/2006/metadata/properties"/>
+    <ds:schemaRef ds:uri="http://schemas.microsoft.com/office/infopath/2007/PartnerControls"/>
+    <ds:schemaRef ds:uri="a00b256f-18a0-4e5a-90c3-ceaf0e0be49d"/>
+    <ds:schemaRef ds:uri="414fb91c-75c0-41fe-a59f-137ffde6fbb2"/>
+    <ds:schemaRef ds:uri="http://schemas.microsoft.com/sharepoint/v3"/>
+  </ds:schemaRefs>
+</ds:datastoreItem>
+</file>
+
+<file path=customXml/itemProps3.xml><?xml version="1.0" encoding="utf-8"?>
+<ds:datastoreItem xmlns:ds="http://schemas.openxmlformats.org/officeDocument/2006/customXml" ds:itemID="{EAE3C10E-A36A-47C3-AE8C-939ACB0B8C42}">
+  <ds:schemaRefs>
+    <ds:schemaRef ds:uri="http://schemas.microsoft.com/sharepoint/v3/contenttype/forms"/>
+  </ds:schemaRefs>
+</ds:datastoreItem>
+</file>
+
+<file path=customXml/itemProps4.xml><?xml version="1.0" encoding="utf-8"?>
 <ds:datastoreItem xmlns:ds="http://schemas.openxmlformats.org/officeDocument/2006/customXml" ds:itemID="{684343BB-9757-4359-A275-B6F5A4B9719B}">
   <ds:schemaRefs>
     <ds:schemaRef ds:uri="http://schemas.microsoft.com/office/2006/metadata/contentType"/>
@@ -15610,30 +15591,10 @@
 </ds:datastoreItem>
 </file>
 
-<file path=customXml/itemProps3.xml><?xml version="1.0" encoding="utf-8"?>
-<ds:datastoreItem xmlns:ds="http://schemas.openxmlformats.org/officeDocument/2006/customXml" ds:itemID="{EAE3C10E-A36A-47C3-AE8C-939ACB0B8C42}">
+<file path=customXml/itemProps5.xml><?xml version="1.0" encoding="utf-8"?>
+<ds:datastoreItem xmlns:ds="http://schemas.openxmlformats.org/officeDocument/2006/customXml" ds:itemID="{8F3BDEC4-3838-4E07-A546-B92B198C7CCD}">
   <ds:schemaRefs>
-    <ds:schemaRef ds:uri="http://schemas.microsoft.com/sharepoint/v3/contenttype/forms"/>
-  </ds:schemaRefs>
-</ds:datastoreItem>
-</file>
-
-<file path=customXml/itemProps4.xml><?xml version="1.0" encoding="utf-8"?>
-<ds:datastoreItem xmlns:ds="http://schemas.openxmlformats.org/officeDocument/2006/customXml" ds:itemID="{54EDCD41-D743-4537-8DFF-02A9A65BC2F8}">
-  <ds:schemaRefs>
-    <ds:schemaRef ds:uri="http://schemas.microsoft.com/office/2006/metadata/properties"/>
-    <ds:schemaRef ds:uri="http://schemas.microsoft.com/office/infopath/2007/PartnerControls"/>
-    <ds:schemaRef ds:uri="a00b256f-18a0-4e5a-90c3-ceaf0e0be49d"/>
-    <ds:schemaRef ds:uri="414fb91c-75c0-41fe-a59f-137ffde6fbb2"/>
-    <ds:schemaRef ds:uri="http://schemas.microsoft.com/sharepoint/v3"/>
-  </ds:schemaRefs>
-</ds:datastoreItem>
-</file>
-
-<file path=customXml/itemProps5.xml><?xml version="1.0" encoding="utf-8"?>
-<ds:datastoreItem xmlns:ds="http://schemas.openxmlformats.org/officeDocument/2006/customXml" ds:itemID="{293EA8FB-AD3F-4DCF-8EC6-8D4D29E4BF48}">
-  <ds:schemaRefs>
-    <ds:schemaRef ds:uri="http://schemas.microsoft.com/sharepoint/events"/>
+    <ds:schemaRef ds:uri="office.server.policy"/>
   </ds:schemaRefs>
 </ds:datastoreItem>
 </file>

</xml_diff>